<commit_message>
mapping tables works now
</commit_message>
<xml_diff>
--- a/TestApp/A.docx
+++ b/TestApp/A.docx
@@ -4,132 +4,127 @@
   <w:body>
     <w:tbl>
       <w:tblPr>
-        <w:tblStyle w:val="TableGrid"/>
+        <w:tblStyle w:val="GridTable2-Accent6"/>
         <w:tblW w:w="0" w:type="auto"/>
         <w:tblLook w:val="04A0" w:firstRow="1" w:lastRow="0" w:firstColumn="1" w:lastColumn="0" w:noHBand="0" w:noVBand="1"/>
         <w:tblCaption w:val="{{List}}"/>
       </w:tblPr>
       <w:tblGrid>
-        <w:gridCol w:w="1558"/>
-        <w:gridCol w:w="1558"/>
-        <w:gridCol w:w="1558"/>
-        <w:gridCol w:w="1558"/>
-        <w:gridCol w:w="1559"/>
-        <w:gridCol w:w="1559"/>
+        <w:gridCol w:w="1212"/>
+        <w:gridCol w:w="2184"/>
+        <w:gridCol w:w="2240"/>
+        <w:gridCol w:w="1191"/>
+        <w:gridCol w:w="1173"/>
+        <w:gridCol w:w="1360"/>
       </w:tblGrid>
       <w:tr>
-        <w:tc>
-          <w:tcPr>
+        <w:trPr>
+          <w:cnfStyle w:val="100000000000" w:firstRow="1" w:lastRow="0" w:firstColumn="0" w:lastColumn="0" w:oddVBand="0" w:evenVBand="0" w:oddHBand="0" w:evenHBand="0" w:firstRowFirstColumn="0" w:firstRowLastColumn="0" w:lastRowFirstColumn="0" w:lastRowLastColumn="0"/>
+        </w:trPr>
+        <w:tc>
+          <w:tcPr>
+            <w:cnfStyle w:val="001000000000" w:firstRow="0" w:lastRow="0" w:firstColumn="1" w:lastColumn="0" w:oddVBand="0" w:evenVBand="0" w:oddHBand="0" w:evenHBand="0" w:firstRowFirstColumn="0" w:firstRowLastColumn="0" w:lastRowFirstColumn="0" w:lastRowLastColumn="0"/>
             <w:tcW w:w="1558" w:type="dxa"/>
           </w:tcPr>
           <w:p>
             <w:pPr>
               <w:rPr>
-                <w:b/>
+                <w:b w:val="0"/>
               </w:rPr>
             </w:pPr>
             <w:r>
+              <w:t>A</w:t>
+            </w:r>
+          </w:p>
+        </w:tc>
+        <w:tc>
+          <w:tcPr>
+            <w:tcW w:w="1558" w:type="dxa"/>
+          </w:tcPr>
+          <w:p>
+            <w:pPr>
+              <w:cnfStyle w:val="100000000000" w:firstRow="1" w:lastRow="0" w:firstColumn="0" w:lastColumn="0" w:oddVBand="0" w:evenVBand="0" w:oddHBand="0" w:evenHBand="0" w:firstRowFirstColumn="0" w:firstRowLastColumn="0" w:lastRowFirstColumn="0" w:lastRowLastColumn="0"/>
               <w:rPr>
-                <w:b/>
+                <w:b w:val="0"/>
               </w:rPr>
-              <w:t>A</w:t>
-            </w:r>
-          </w:p>
-        </w:tc>
-        <w:tc>
-          <w:tcPr>
-            <w:tcW w:w="1558" w:type="dxa"/>
-          </w:tcPr>
-          <w:p>
-            <w:pPr>
+            </w:pPr>
+            <w:r>
+              <w:t>B</w:t>
+            </w:r>
+          </w:p>
+        </w:tc>
+        <w:tc>
+          <w:tcPr>
+            <w:tcW w:w="1558" w:type="dxa"/>
+          </w:tcPr>
+          <w:p>
+            <w:pPr>
+              <w:cnfStyle w:val="100000000000" w:firstRow="1" w:lastRow="0" w:firstColumn="0" w:lastColumn="0" w:oddVBand="0" w:evenVBand="0" w:oddHBand="0" w:evenHBand="0" w:firstRowFirstColumn="0" w:firstRowLastColumn="0" w:lastRowFirstColumn="0" w:lastRowLastColumn="0"/>
               <w:rPr>
-                <w:b/>
+                <w:b w:val="0"/>
               </w:rPr>
             </w:pPr>
             <w:r>
+              <w:t>C</w:t>
+            </w:r>
+          </w:p>
+        </w:tc>
+        <w:tc>
+          <w:tcPr>
+            <w:tcW w:w="1558" w:type="dxa"/>
+          </w:tcPr>
+          <w:p>
+            <w:pPr>
+              <w:cnfStyle w:val="100000000000" w:firstRow="1" w:lastRow="0" w:firstColumn="0" w:lastColumn="0" w:oddVBand="0" w:evenVBand="0" w:oddHBand="0" w:evenHBand="0" w:firstRowFirstColumn="0" w:firstRowLastColumn="0" w:lastRowFirstColumn="0" w:lastRowLastColumn="0"/>
               <w:rPr>
-                <w:b/>
+                <w:b w:val="0"/>
               </w:rPr>
-              <w:t>B</w:t>
-            </w:r>
-          </w:p>
-        </w:tc>
-        <w:tc>
-          <w:tcPr>
-            <w:tcW w:w="1558" w:type="dxa"/>
-          </w:tcPr>
-          <w:p>
-            <w:pPr>
+            </w:pPr>
+            <w:r>
+              <w:t>D</w:t>
+            </w:r>
+          </w:p>
+        </w:tc>
+        <w:tc>
+          <w:tcPr>
+            <w:tcW w:w="1559" w:type="dxa"/>
+          </w:tcPr>
+          <w:p>
+            <w:pPr>
+              <w:cnfStyle w:val="100000000000" w:firstRow="1" w:lastRow="0" w:firstColumn="0" w:lastColumn="0" w:oddVBand="0" w:evenVBand="0" w:oddHBand="0" w:evenHBand="0" w:firstRowFirstColumn="0" w:firstRowLastColumn="0" w:lastRowFirstColumn="0" w:lastRowLastColumn="0"/>
               <w:rPr>
-                <w:b/>
+                <w:b w:val="0"/>
               </w:rPr>
             </w:pPr>
             <w:r>
+              <w:t>E</w:t>
+            </w:r>
+          </w:p>
+        </w:tc>
+        <w:tc>
+          <w:tcPr>
+            <w:tcW w:w="1559" w:type="dxa"/>
+          </w:tcPr>
+          <w:p>
+            <w:pPr>
+              <w:cnfStyle w:val="100000000000" w:firstRow="1" w:lastRow="0" w:firstColumn="0" w:lastColumn="0" w:oddVBand="0" w:evenVBand="0" w:oddHBand="0" w:evenHBand="0" w:firstRowFirstColumn="0" w:firstRowLastColumn="0" w:lastRowFirstColumn="0" w:lastRowLastColumn="0"/>
               <w:rPr>
-                <w:b/>
+                <w:b w:val="0"/>
               </w:rPr>
-              <w:t>C</w:t>
-            </w:r>
-          </w:p>
-        </w:tc>
-        <w:tc>
-          <w:tcPr>
-            <w:tcW w:w="1558" w:type="dxa"/>
-          </w:tcPr>
-          <w:p>
-            <w:pPr>
-              <w:rPr>
-                <w:b/>
-              </w:rPr>
-            </w:pPr>
-            <w:r>
-              <w:rPr>
-                <w:b/>
-              </w:rPr>
-              <w:t>D</w:t>
-            </w:r>
-          </w:p>
-        </w:tc>
-        <w:tc>
-          <w:tcPr>
-            <w:tcW w:w="1559" w:type="dxa"/>
-          </w:tcPr>
-          <w:p>
-            <w:pPr>
-              <w:rPr>
-                <w:b/>
-              </w:rPr>
-            </w:pPr>
-            <w:r>
-              <w:rPr>
-                <w:b/>
-              </w:rPr>
-              <w:t>E</w:t>
-            </w:r>
-          </w:p>
-        </w:tc>
-        <w:tc>
-          <w:tcPr>
-            <w:tcW w:w="1559" w:type="dxa"/>
-          </w:tcPr>
-          <w:p>
-            <w:pPr>
-              <w:rPr>
-                <w:b/>
-              </w:rPr>
-            </w:pPr>
-            <w:r>
-              <w:rPr>
-                <w:b/>
-              </w:rPr>
+            </w:pPr>
+            <w:r>
               <w:t>F</w:t>
             </w:r>
           </w:p>
         </w:tc>
       </w:tr>
       <w:tr>
-        <w:tc>
-          <w:tcPr>
+        <w:trPr>
+          <w:cnfStyle w:val="000000100000" w:firstRow="0" w:lastRow="0" w:firstColumn="0" w:lastColumn="0" w:oddVBand="0" w:evenVBand="0" w:oddHBand="1" w:evenHBand="0" w:firstRowFirstColumn="0" w:firstRowLastColumn="0" w:lastRowFirstColumn="0" w:lastRowLastColumn="0"/>
+        </w:trPr>
+        <w:tc>
+          <w:tcPr>
+            <w:cnfStyle w:val="001000000000" w:firstRow="0" w:lastRow="0" w:firstColumn="1" w:lastColumn="0" w:oddVBand="0" w:evenVBand="0" w:oddHBand="0" w:evenHBand="0" w:firstRowFirstColumn="0" w:firstRowLastColumn="0" w:lastRowFirstColumn="0" w:lastRowLastColumn="0"/>
             <w:tcW w:w="1558" w:type="dxa"/>
           </w:tcPr>
           <w:p>
@@ -151,6 +146,9 @@
             <w:tcW w:w="1558" w:type="dxa"/>
           </w:tcPr>
           <w:p>
+            <w:pPr>
+              <w:cnfStyle w:val="000000100000" w:firstRow="0" w:lastRow="0" w:firstColumn="0" w:lastColumn="0" w:oddVBand="0" w:evenVBand="0" w:oddHBand="1" w:evenHBand="0" w:firstRowFirstColumn="0" w:firstRowLastColumn="0" w:lastRowFirstColumn="0" w:lastRowLastColumn="0"/>
+            </w:pPr>
             <w:r>
               <w:t>{{</w:t>
             </w:r>
@@ -169,6 +167,9 @@
             <w:tcW w:w="1558" w:type="dxa"/>
           </w:tcPr>
           <w:p>
+            <w:pPr>
+              <w:cnfStyle w:val="000000100000" w:firstRow="0" w:lastRow="0" w:firstColumn="0" w:lastColumn="0" w:oddVBand="0" w:evenVBand="0" w:oddHBand="1" w:evenHBand="0" w:firstRowFirstColumn="0" w:firstRowLastColumn="0" w:lastRowFirstColumn="0" w:lastRowLastColumn="0"/>
+            </w:pPr>
             <w:r>
               <w:t>{{</w:t>
             </w:r>
@@ -187,6 +188,9 @@
             <w:tcW w:w="1558" w:type="dxa"/>
           </w:tcPr>
           <w:p>
+            <w:pPr>
+              <w:cnfStyle w:val="000000100000" w:firstRow="0" w:lastRow="0" w:firstColumn="0" w:lastColumn="0" w:oddVBand="0" w:evenVBand="0" w:oddHBand="1" w:evenHBand="0" w:firstRowFirstColumn="0" w:firstRowLastColumn="0" w:lastRowFirstColumn="0" w:lastRowLastColumn="0"/>
+            </w:pPr>
             <w:r>
               <w:t>{{</w:t>
             </w:r>
@@ -205,6 +209,9 @@
             <w:tcW w:w="1559" w:type="dxa"/>
           </w:tcPr>
           <w:p>
+            <w:pPr>
+              <w:cnfStyle w:val="000000100000" w:firstRow="0" w:lastRow="0" w:firstColumn="0" w:lastColumn="0" w:oddVBand="0" w:evenVBand="0" w:oddHBand="1" w:evenHBand="0" w:firstRowFirstColumn="0" w:firstRowLastColumn="0" w:lastRowFirstColumn="0" w:lastRowLastColumn="0"/>
+            </w:pPr>
             <w:r>
               <w:t>{{</w:t>
             </w:r>
@@ -223,6 +230,9 @@
             <w:tcW w:w="1559" w:type="dxa"/>
           </w:tcPr>
           <w:p>
+            <w:pPr>
+              <w:cnfStyle w:val="000000100000" w:firstRow="0" w:lastRow="0" w:firstColumn="0" w:lastColumn="0" w:oddVBand="0" w:evenVBand="0" w:oddHBand="1" w:evenHBand="0" w:firstRowFirstColumn="0" w:firstRowLastColumn="0" w:lastRowFirstColumn="0" w:lastRowLastColumn="0"/>
+            </w:pPr>
             <w:r>
               <w:t>{{</w:t>
             </w:r>
@@ -240,6 +250,7 @@
       <w:tr>
         <w:tc>
           <w:tcPr>
+            <w:cnfStyle w:val="001000000000" w:firstRow="0" w:lastRow="0" w:firstColumn="1" w:lastColumn="0" w:oddVBand="0" w:evenVBand="0" w:oddHBand="0" w:evenHBand="0" w:firstRowFirstColumn="0" w:firstRowLastColumn="0" w:lastRowFirstColumn="0" w:lastRowLastColumn="0"/>
             <w:tcW w:w="1558" w:type="dxa"/>
           </w:tcPr>
           <w:p>
@@ -252,36 +263,80 @@
           <w:tcPr>
             <w:tcW w:w="1558" w:type="dxa"/>
           </w:tcPr>
-          <w:p/>
-        </w:tc>
-        <w:tc>
-          <w:tcPr>
-            <w:tcW w:w="1558" w:type="dxa"/>
-          </w:tcPr>
-          <w:p/>
-        </w:tc>
-        <w:tc>
-          <w:tcPr>
-            <w:tcW w:w="1558" w:type="dxa"/>
-          </w:tcPr>
-          <w:p/>
+          <w:p>
+            <w:pPr>
+              <w:cnfStyle w:val="000000000000" w:firstRow="0" w:lastRow="0" w:firstColumn="0" w:lastColumn="0" w:oddVBand="0" w:evenVBand="0" w:oddHBand="0" w:evenHBand="0" w:firstRowFirstColumn="0" w:firstRowLastColumn="0" w:lastRowFirstColumn="0" w:lastRowLastColumn="0"/>
+            </w:pPr>
+          </w:p>
+        </w:tc>
+        <w:tc>
+          <w:tcPr>
+            <w:tcW w:w="1558" w:type="dxa"/>
+          </w:tcPr>
+          <w:p>
+            <w:pPr>
+              <w:cnfStyle w:val="000000000000" w:firstRow="0" w:lastRow="0" w:firstColumn="0" w:lastColumn="0" w:oddVBand="0" w:evenVBand="0" w:oddHBand="0" w:evenHBand="0" w:firstRowFirstColumn="0" w:firstRowLastColumn="0" w:lastRowFirstColumn="0" w:lastRowLastColumn="0"/>
+            </w:pPr>
+            <w:r>
+              <w:t>test</w:t>
+            </w:r>
+            <w:r>
+              <w:t>-</w:t>
+            </w:r>
+            <w:r>
+              <w:t>{{</w:t>
+            </w:r>
+            <w:proofErr w:type="spellStart"/>
+            <w:r>
+              <w:t>Pokemon</w:t>
+            </w:r>
+            <w:r>
+              <w:t>.Name</w:t>
+            </w:r>
+            <w:proofErr w:type="spellEnd"/>
+            <w:r>
+              <w:t>}}</w:t>
+            </w:r>
+          </w:p>
+        </w:tc>
+        <w:tc>
+          <w:tcPr>
+            <w:tcW w:w="1558" w:type="dxa"/>
+          </w:tcPr>
+          <w:p>
+            <w:pPr>
+              <w:cnfStyle w:val="000000000000" w:firstRow="0" w:lastRow="0" w:firstColumn="0" w:lastColumn="0" w:oddVBand="0" w:evenVBand="0" w:oddHBand="0" w:evenHBand="0" w:firstRowFirstColumn="0" w:firstRowLastColumn="0" w:lastRowFirstColumn="0" w:lastRowLastColumn="0"/>
+            </w:pPr>
+          </w:p>
         </w:tc>
         <w:tc>
           <w:tcPr>
             <w:tcW w:w="1559" w:type="dxa"/>
           </w:tcPr>
-          <w:p/>
+          <w:p>
+            <w:pPr>
+              <w:cnfStyle w:val="000000000000" w:firstRow="0" w:lastRow="0" w:firstColumn="0" w:lastColumn="0" w:oddVBand="0" w:evenVBand="0" w:oddHBand="0" w:evenHBand="0" w:firstRowFirstColumn="0" w:firstRowLastColumn="0" w:lastRowFirstColumn="0" w:lastRowLastColumn="0"/>
+            </w:pPr>
+          </w:p>
         </w:tc>
         <w:tc>
           <w:tcPr>
             <w:tcW w:w="1559" w:type="dxa"/>
           </w:tcPr>
-          <w:p/>
+          <w:p>
+            <w:pPr>
+              <w:cnfStyle w:val="000000000000" w:firstRow="0" w:lastRow="0" w:firstColumn="0" w:lastColumn="0" w:oddVBand="0" w:evenVBand="0" w:oddHBand="0" w:evenHBand="0" w:firstRowFirstColumn="0" w:firstRowLastColumn="0" w:lastRowFirstColumn="0" w:lastRowLastColumn="0"/>
+            </w:pPr>
+          </w:p>
         </w:tc>
       </w:tr>
       <w:tr>
-        <w:tc>
-          <w:tcPr>
+        <w:trPr>
+          <w:cnfStyle w:val="000000100000" w:firstRow="0" w:lastRow="0" w:firstColumn="0" w:lastColumn="0" w:oddVBand="0" w:evenVBand="0" w:oddHBand="1" w:evenHBand="0" w:firstRowFirstColumn="0" w:firstRowLastColumn="0" w:lastRowFirstColumn="0" w:lastRowLastColumn="0"/>
+        </w:trPr>
+        <w:tc>
+          <w:tcPr>
+            <w:cnfStyle w:val="001000000000" w:firstRow="0" w:lastRow="0" w:firstColumn="1" w:lastColumn="0" w:oddVBand="0" w:evenVBand="0" w:oddHBand="0" w:evenHBand="0" w:firstRowFirstColumn="0" w:firstRowLastColumn="0" w:lastRowFirstColumn="0" w:lastRowLastColumn="0"/>
             <w:tcW w:w="1558" w:type="dxa"/>
           </w:tcPr>
           <w:p/>
@@ -290,31 +345,72 @@
           <w:tcPr>
             <w:tcW w:w="1558" w:type="dxa"/>
           </w:tcPr>
-          <w:p/>
-        </w:tc>
-        <w:tc>
-          <w:tcPr>
-            <w:tcW w:w="1558" w:type="dxa"/>
-          </w:tcPr>
-          <w:p/>
-        </w:tc>
-        <w:tc>
-          <w:tcPr>
-            <w:tcW w:w="1558" w:type="dxa"/>
-          </w:tcPr>
-          <w:p/>
+          <w:p>
+            <w:pPr>
+              <w:cnfStyle w:val="000000100000" w:firstRow="0" w:lastRow="0" w:firstColumn="0" w:lastColumn="0" w:oddVBand="0" w:evenVBand="0" w:oddHBand="1" w:evenHBand="0" w:firstRowFirstColumn="0" w:firstRowLastColumn="0" w:lastRowFirstColumn="0" w:lastRowLastColumn="0"/>
+            </w:pPr>
+            <w:r>
+              <w:t>{{</w:t>
+            </w:r>
+            <w:proofErr w:type="spellStart"/>
+            <w:r>
+              <w:t>NeverGivingYouUp</w:t>
+            </w:r>
+            <w:proofErr w:type="spellEnd"/>
+            <w:r>
+              <w:t>}}</w:t>
+            </w:r>
+          </w:p>
+        </w:tc>
+        <w:tc>
+          <w:tcPr>
+            <w:tcW w:w="1558" w:type="dxa"/>
+          </w:tcPr>
+          <w:p>
+            <w:pPr>
+              <w:cnfStyle w:val="000000100000" w:firstRow="0" w:lastRow="0" w:firstColumn="0" w:lastColumn="0" w:oddVBand="0" w:evenVBand="0" w:oddHBand="1" w:evenHBand="0" w:firstRowFirstColumn="0" w:firstRowLastColumn="0" w:lastRowFirstColumn="0" w:lastRowLastColumn="0"/>
+            </w:pPr>
+            <w:r>
+              <w:t>{{</w:t>
+            </w:r>
+            <w:proofErr w:type="spellStart"/>
+            <w:r>
+              <w:t>Phone.Brand.Name</w:t>
+            </w:r>
+            <w:proofErr w:type="spellEnd"/>
+            <w:r>
+              <w:t>}}</w:t>
+            </w:r>
+          </w:p>
+        </w:tc>
+        <w:tc>
+          <w:tcPr>
+            <w:tcW w:w="1558" w:type="dxa"/>
+          </w:tcPr>
+          <w:p>
+            <w:pPr>
+              <w:cnfStyle w:val="000000100000" w:firstRow="0" w:lastRow="0" w:firstColumn="0" w:lastColumn="0" w:oddVBand="0" w:evenVBand="0" w:oddHBand="1" w:evenHBand="0" w:firstRowFirstColumn="0" w:firstRowLastColumn="0" w:lastRowFirstColumn="0" w:lastRowLastColumn="0"/>
+            </w:pPr>
+          </w:p>
         </w:tc>
         <w:tc>
           <w:tcPr>
             <w:tcW w:w="1559" w:type="dxa"/>
           </w:tcPr>
-          <w:p/>
+          <w:p>
+            <w:pPr>
+              <w:cnfStyle w:val="000000100000" w:firstRow="0" w:lastRow="0" w:firstColumn="0" w:lastColumn="0" w:oddVBand="0" w:evenVBand="0" w:oddHBand="1" w:evenHBand="0" w:firstRowFirstColumn="0" w:firstRowLastColumn="0" w:lastRowFirstColumn="0" w:lastRowLastColumn="0"/>
+            </w:pPr>
+          </w:p>
         </w:tc>
         <w:tc>
           <w:tcPr>
             <w:tcW w:w="1559" w:type="dxa"/>
           </w:tcPr>
           <w:p>
+            <w:pPr>
+              <w:cnfStyle w:val="000000100000" w:firstRow="0" w:lastRow="0" w:firstColumn="0" w:lastColumn="0" w:oddVBand="0" w:evenVBand="0" w:oddHBand="1" w:evenHBand="0" w:firstRowFirstColumn="0" w:firstRowLastColumn="0" w:lastRowFirstColumn="0" w:lastRowLastColumn="0"/>
+            </w:pPr>
             <w:r>
               <w:t>{{</w:t>
             </w:r>
@@ -464,6 +560,7 @@
     <w:lsdException w:name="HTML Sample" w:semiHidden="1" w:unhideWhenUsed="1"/>
     <w:lsdException w:name="HTML Typewriter" w:semiHidden="1" w:unhideWhenUsed="1"/>
     <w:lsdException w:name="HTML Variable" w:semiHidden="1" w:unhideWhenUsed="1"/>
+    <w:lsdException w:name="Normal Table" w:semiHidden="1" w:unhideWhenUsed="1"/>
     <w:lsdException w:name="annotation subject" w:semiHidden="1" w:unhideWhenUsed="1"/>
     <w:lsdException w:name="No List" w:semiHidden="1" w:unhideWhenUsed="1"/>
     <w:lsdException w:name="Outline List 1" w:semiHidden="1" w:unhideWhenUsed="1"/>
@@ -506,8 +603,11 @@
     <w:lsdException w:name="Table Contemporary" w:semiHidden="1" w:unhideWhenUsed="1"/>
     <w:lsdException w:name="Table Elegant" w:semiHidden="1" w:unhideWhenUsed="1"/>
     <w:lsdException w:name="Table Professional" w:semiHidden="1" w:unhideWhenUsed="1"/>
+    <w:lsdException w:name="Table Subtle 1" w:semiHidden="1" w:unhideWhenUsed="1"/>
     <w:lsdException w:name="Table Subtle 2" w:semiHidden="1" w:unhideWhenUsed="1"/>
     <w:lsdException w:name="Table Web 1" w:semiHidden="1" w:unhideWhenUsed="1"/>
+    <w:lsdException w:name="Table Web 2" w:semiHidden="1" w:unhideWhenUsed="1"/>
+    <w:lsdException w:name="Table Web 3" w:semiHidden="1" w:unhideWhenUsed="1"/>
     <w:lsdException w:name="Balloon Text" w:semiHidden="1" w:unhideWhenUsed="1"/>
     <w:lsdException w:name="Table Grid" w:uiPriority="39"/>
     <w:lsdException w:name="Table Theme" w:semiHidden="1" w:unhideWhenUsed="1"/>
@@ -782,6 +882,217 @@
       </w:tblBorders>
     </w:tblPr>
   </w:style>
+  <w:style w:type="table" w:styleId="GridTable3-Accent6">
+    <w:name w:val="Grid Table 3 Accent 6"/>
+    <w:basedOn w:val="TableNormal"/>
+    <w:uiPriority w:val="48"/>
+    <w:rsid w:val="00A73C83"/>
+    <w:pPr>
+      <w:spacing w:after="0" w:line="240" w:lineRule="auto"/>
+    </w:pPr>
+    <w:tblPr>
+      <w:tblStyleRowBandSize w:val="1"/>
+      <w:tblStyleColBandSize w:val="1"/>
+      <w:tblBorders>
+        <w:top w:val="single" w:sz="4" w:space="0" w:color="A8D08D" w:themeColor="accent6" w:themeTint="99"/>
+        <w:left w:val="single" w:sz="4" w:space="0" w:color="A8D08D" w:themeColor="accent6" w:themeTint="99"/>
+        <w:bottom w:val="single" w:sz="4" w:space="0" w:color="A8D08D" w:themeColor="accent6" w:themeTint="99"/>
+        <w:right w:val="single" w:sz="4" w:space="0" w:color="A8D08D" w:themeColor="accent6" w:themeTint="99"/>
+        <w:insideH w:val="single" w:sz="4" w:space="0" w:color="A8D08D" w:themeColor="accent6" w:themeTint="99"/>
+        <w:insideV w:val="single" w:sz="4" w:space="0" w:color="A8D08D" w:themeColor="accent6" w:themeTint="99"/>
+      </w:tblBorders>
+    </w:tblPr>
+    <w:tblStylePr w:type="firstRow">
+      <w:rPr>
+        <w:b/>
+        <w:bCs/>
+      </w:rPr>
+      <w:tblPr/>
+      <w:tcPr>
+        <w:tcBorders>
+          <w:top w:val="nil"/>
+          <w:left w:val="nil"/>
+          <w:right w:val="nil"/>
+          <w:insideH w:val="nil"/>
+          <w:insideV w:val="nil"/>
+        </w:tcBorders>
+        <w:shd w:val="clear" w:color="auto" w:fill="FFFFFF" w:themeFill="background1"/>
+      </w:tcPr>
+    </w:tblStylePr>
+    <w:tblStylePr w:type="lastRow">
+      <w:rPr>
+        <w:b/>
+        <w:bCs/>
+      </w:rPr>
+      <w:tblPr/>
+      <w:tcPr>
+        <w:tcBorders>
+          <w:left w:val="nil"/>
+          <w:bottom w:val="nil"/>
+          <w:right w:val="nil"/>
+          <w:insideH w:val="nil"/>
+          <w:insideV w:val="nil"/>
+        </w:tcBorders>
+        <w:shd w:val="clear" w:color="auto" w:fill="FFFFFF" w:themeFill="background1"/>
+      </w:tcPr>
+    </w:tblStylePr>
+    <w:tblStylePr w:type="firstCol">
+      <w:pPr>
+        <w:jc w:val="right"/>
+      </w:pPr>
+      <w:rPr>
+        <w:i/>
+        <w:iCs/>
+      </w:rPr>
+      <w:tblPr/>
+      <w:tcPr>
+        <w:tcBorders>
+          <w:top w:val="nil"/>
+          <w:left w:val="nil"/>
+          <w:bottom w:val="nil"/>
+          <w:insideH w:val="nil"/>
+          <w:insideV w:val="nil"/>
+        </w:tcBorders>
+        <w:shd w:val="clear" w:color="auto" w:fill="FFFFFF" w:themeFill="background1"/>
+      </w:tcPr>
+    </w:tblStylePr>
+    <w:tblStylePr w:type="lastCol">
+      <w:rPr>
+        <w:i/>
+        <w:iCs/>
+      </w:rPr>
+      <w:tblPr/>
+      <w:tcPr>
+        <w:tcBorders>
+          <w:top w:val="nil"/>
+          <w:bottom w:val="nil"/>
+          <w:right w:val="nil"/>
+          <w:insideH w:val="nil"/>
+          <w:insideV w:val="nil"/>
+        </w:tcBorders>
+        <w:shd w:val="clear" w:color="auto" w:fill="FFFFFF" w:themeFill="background1"/>
+      </w:tcPr>
+    </w:tblStylePr>
+    <w:tblStylePr w:type="band1Vert">
+      <w:tblPr/>
+      <w:tcPr>
+        <w:shd w:val="clear" w:color="auto" w:fill="E2EFD9" w:themeFill="accent6" w:themeFillTint="33"/>
+      </w:tcPr>
+    </w:tblStylePr>
+    <w:tblStylePr w:type="band1Horz">
+      <w:tblPr/>
+      <w:tcPr>
+        <w:shd w:val="clear" w:color="auto" w:fill="E2EFD9" w:themeFill="accent6" w:themeFillTint="33"/>
+      </w:tcPr>
+    </w:tblStylePr>
+    <w:tblStylePr w:type="neCell">
+      <w:tblPr/>
+      <w:tcPr>
+        <w:tcBorders>
+          <w:bottom w:val="single" w:sz="4" w:space="0" w:color="A8D08D" w:themeColor="accent6" w:themeTint="99"/>
+        </w:tcBorders>
+      </w:tcPr>
+    </w:tblStylePr>
+    <w:tblStylePr w:type="nwCell">
+      <w:tblPr/>
+      <w:tcPr>
+        <w:tcBorders>
+          <w:bottom w:val="single" w:sz="4" w:space="0" w:color="A8D08D" w:themeColor="accent6" w:themeTint="99"/>
+        </w:tcBorders>
+      </w:tcPr>
+    </w:tblStylePr>
+    <w:tblStylePr w:type="seCell">
+      <w:tblPr/>
+      <w:tcPr>
+        <w:tcBorders>
+          <w:top w:val="single" w:sz="4" w:space="0" w:color="A8D08D" w:themeColor="accent6" w:themeTint="99"/>
+        </w:tcBorders>
+      </w:tcPr>
+    </w:tblStylePr>
+    <w:tblStylePr w:type="swCell">
+      <w:tblPr/>
+      <w:tcPr>
+        <w:tcBorders>
+          <w:top w:val="single" w:sz="4" w:space="0" w:color="A8D08D" w:themeColor="accent6" w:themeTint="99"/>
+        </w:tcBorders>
+      </w:tcPr>
+    </w:tblStylePr>
+  </w:style>
+  <w:style w:type="table" w:styleId="GridTable2-Accent6">
+    <w:name w:val="Grid Table 2 Accent 6"/>
+    <w:basedOn w:val="TableNormal"/>
+    <w:uiPriority w:val="47"/>
+    <w:rsid w:val="00A73C83"/>
+    <w:pPr>
+      <w:spacing w:after="0" w:line="240" w:lineRule="auto"/>
+    </w:pPr>
+    <w:tblPr>
+      <w:tblStyleRowBandSize w:val="1"/>
+      <w:tblStyleColBandSize w:val="1"/>
+      <w:tblBorders>
+        <w:top w:val="single" w:sz="2" w:space="0" w:color="A8D08D" w:themeColor="accent6" w:themeTint="99"/>
+        <w:bottom w:val="single" w:sz="2" w:space="0" w:color="A8D08D" w:themeColor="accent6" w:themeTint="99"/>
+        <w:insideH w:val="single" w:sz="2" w:space="0" w:color="A8D08D" w:themeColor="accent6" w:themeTint="99"/>
+        <w:insideV w:val="single" w:sz="2" w:space="0" w:color="A8D08D" w:themeColor="accent6" w:themeTint="99"/>
+      </w:tblBorders>
+    </w:tblPr>
+    <w:tblStylePr w:type="firstRow">
+      <w:rPr>
+        <w:b/>
+        <w:bCs/>
+      </w:rPr>
+      <w:tblPr/>
+      <w:tcPr>
+        <w:tcBorders>
+          <w:top w:val="nil"/>
+          <w:bottom w:val="single" w:sz="12" w:space="0" w:color="A8D08D" w:themeColor="accent6" w:themeTint="99"/>
+          <w:insideH w:val="nil"/>
+          <w:insideV w:val="nil"/>
+        </w:tcBorders>
+        <w:shd w:val="clear" w:color="auto" w:fill="FFFFFF" w:themeFill="background1"/>
+      </w:tcPr>
+    </w:tblStylePr>
+    <w:tblStylePr w:type="lastRow">
+      <w:rPr>
+        <w:b/>
+        <w:bCs/>
+      </w:rPr>
+      <w:tblPr/>
+      <w:tcPr>
+        <w:tcBorders>
+          <w:top w:val="double" w:sz="2" w:space="0" w:color="A8D08D" w:themeColor="accent6" w:themeTint="99"/>
+          <w:bottom w:val="nil"/>
+          <w:insideH w:val="nil"/>
+          <w:insideV w:val="nil"/>
+        </w:tcBorders>
+        <w:shd w:val="clear" w:color="auto" w:fill="FFFFFF" w:themeFill="background1"/>
+      </w:tcPr>
+    </w:tblStylePr>
+    <w:tblStylePr w:type="firstCol">
+      <w:rPr>
+        <w:b/>
+        <w:bCs/>
+      </w:rPr>
+    </w:tblStylePr>
+    <w:tblStylePr w:type="lastCol">
+      <w:rPr>
+        <w:b/>
+        <w:bCs/>
+      </w:rPr>
+    </w:tblStylePr>
+    <w:tblStylePr w:type="band1Vert">
+      <w:tblPr/>
+      <w:tcPr>
+        <w:shd w:val="clear" w:color="auto" w:fill="E2EFD9" w:themeFill="accent6" w:themeFillTint="33"/>
+      </w:tcPr>
+    </w:tblStylePr>
+    <w:tblStylePr w:type="band1Horz">
+      <w:tblPr/>
+      <w:tcPr>
+        <w:shd w:val="clear" w:color="auto" w:fill="E2EFD9" w:themeFill="accent6" w:themeFillTint="33"/>
+      </w:tcPr>
+    </w:tblStylePr>
+  </w:style>
 </w:styles>
 </file>
 

</xml_diff>